<commit_message>
refactor: 統一api接口 user_id > authID
調整項目:
1. Api.changePassword()
authModel.changePassword()
confirmModel.create_confirm_token()
中 所有user_id>authID
2. Accout資料表內 使用changePassword時所需參數調整
</commit_message>
<xml_diff>
--- a/資料表說明/Account資料表.docx
+++ b/資料表說明/Account資料表.docx
@@ -1203,15 +1203,7 @@
           <w:sz w:val="56"/>
           <w:szCs w:val="56"/>
         </w:rPr>
-        <w:t>+</w:t>
-      </w:r>
-      <w:r>
-        <w:rPr>
-          <w:rFonts w:hint="eastAsia"/>
-          <w:sz w:val="56"/>
-          <w:szCs w:val="56"/>
-        </w:rPr>
-        <w:t>h</w:t>
+        <w:t>+h</w:t>
       </w:r>
       <w:r>
         <w:rPr>
@@ -2333,7 +2325,110 @@
           <w:sz w:val="56"/>
           <w:szCs w:val="56"/>
         </w:rPr>
-        <w:t>st userId,userPassword)[POST]</w:t>
+        <w:t>st</w:t>
+      </w:r>
+      <w:r>
+        <w:rPr>
+          <w:sz w:val="56"/>
+          <w:szCs w:val="56"/>
+        </w:rPr>
+        <w:t xml:space="preserve"> auth</w:t>
+      </w:r>
+      <w:r>
+        <w:rPr>
+          <w:sz w:val="56"/>
+          <w:szCs w:val="56"/>
+        </w:rPr>
+        <w:t>Id,userPassword</w:t>
+      </w:r>
+      <w:r>
+        <w:rPr>
+          <w:sz w:val="56"/>
+          <w:szCs w:val="56"/>
+        </w:rPr>
+        <w:t>,</w:t>
+      </w:r>
+      <w:r>
+        <w:rPr>
+          <w:sz w:val="56"/>
+          <w:szCs w:val="56"/>
+        </w:rPr>
+        <w:t xml:space="preserve">[confirm </w:t>
+      </w:r>
+      <w:r>
+        <w:rPr>
+          <w:sz w:val="56"/>
+          <w:szCs w:val="56"/>
+        </w:rPr>
+        <w:t>token</w:t>
+      </w:r>
+      <w:r>
+        <w:rPr>
+          <w:sz w:val="56"/>
+          <w:szCs w:val="56"/>
+        </w:rPr>
+        <w:t xml:space="preserve"> </w:t>
+      </w:r>
+      <w:r>
+        <w:rPr>
+          <w:rFonts w:hint="eastAsia"/>
+          <w:sz w:val="56"/>
+          <w:szCs w:val="56"/>
+        </w:rPr>
+        <w:t>放</w:t>
+      </w:r>
+      <w:r>
+        <w:rPr>
+          <w:rFonts w:hint="eastAsia"/>
+          <w:sz w:val="56"/>
+          <w:szCs w:val="56"/>
+        </w:rPr>
+        <w:t>p</w:t>
+      </w:r>
+      <w:r>
+        <w:rPr>
+          <w:sz w:val="56"/>
+          <w:szCs w:val="56"/>
+        </w:rPr>
+        <w:t>aramete</w:t>
+      </w:r>
+      <w:r>
+        <w:rPr>
+          <w:rFonts w:hint="eastAsia"/>
+          <w:sz w:val="56"/>
+          <w:szCs w:val="56"/>
+        </w:rPr>
+        <w:t>r</w:t>
+      </w:r>
+      <w:r>
+        <w:rPr>
+          <w:rFonts w:hint="eastAsia"/>
+          <w:sz w:val="56"/>
+          <w:szCs w:val="56"/>
+        </w:rPr>
+        <w:t>裡</w:t>
+      </w:r>
+      <w:r>
+        <w:rPr>
+          <w:sz w:val="56"/>
+          <w:szCs w:val="56"/>
+        </w:rPr>
+        <w:t>]</w:t>
+      </w:r>
+    </w:p>
+    <w:p>
+      <w:pPr>
+        <w:rPr>
+          <w:sz w:val="56"/>
+          <w:szCs w:val="56"/>
+        </w:rPr>
+      </w:pPr>
+      <w:r>
+        <w:rPr>
+          <w:sz w:val="56"/>
+          <w:szCs w:val="56"/>
+        </w:rPr>
+        <w:t>[POST]</w:t>
       </w:r>
     </w:p>
     <w:p>
@@ -2415,6 +2510,7 @@
           <w:sz w:val="56"/>
           <w:szCs w:val="56"/>
         </w:rPr>
+        <w:lastRenderedPageBreak/>
         <w:t>Tag</w:t>
       </w:r>
       <w:r>
@@ -2468,7 +2564,6 @@
           <w:sz w:val="56"/>
           <w:szCs w:val="56"/>
         </w:rPr>
-        <w:lastRenderedPageBreak/>
         <w:t>{</w:t>
       </w:r>
     </w:p>

</xml_diff>